<commit_message>
new plant without bg
</commit_message>
<xml_diff>
--- a/The Wimpies Unite.docx
+++ b/The Wimpies Unite.docx
@@ -609,7 +609,7 @@
         <w:spacing w:after="0" w:line="240" w:lineRule="auto"/>
         <w:jc w:val="thaiDistribute"/>
         <w:rPr>
-          <w:rFonts w:ascii="Arial" w:eastAsia="Times New Roman" w:hAnsi="Arial" w:hint="cs"/>
+          <w:rFonts w:ascii="Arial" w:eastAsia="Times New Roman" w:hAnsi="Arial"/>
           <w:sz w:val="24"/>
           <w:szCs w:val="24"/>
           <w:cs/>
@@ -843,16 +843,7 @@
           <w:sz w:val="24"/>
           <w:szCs w:val="24"/>
         </w:rPr>
-        <w:t>A mighty</w:t>
-      </w:r>
-      <w:r>
-        <w:rPr>
-          <w:rFonts w:ascii="Arial" w:eastAsia="Times New Roman" w:hAnsi="Arial" w:cs="Arial"/>
-          <w:color w:val="000000"/>
-          <w:sz w:val="24"/>
-          <w:szCs w:val="24"/>
-        </w:rPr>
-        <w:t xml:space="preserve"> deaf spirit so you cannot hear any sound</w:t>
+        <w:t>A mighty deaf spirit so you cannot hear any sound</w:t>
       </w:r>
       <w:r>
         <w:rPr>
@@ -2246,7 +2237,39 @@
           <w:sz w:val="24"/>
           <w:szCs w:val="24"/>
         </w:rPr>
-        <w:t xml:space="preserve"> a key to open</w:t>
+        <w:t xml:space="preserve"> a</w:t>
+      </w:r>
+      <w:r>
+        <w:rPr>
+          <w:rFonts w:ascii="Arial" w:hAnsi="Arial" w:cs="Arial"/>
+          <w:sz w:val="24"/>
+          <w:szCs w:val="24"/>
+        </w:rPr>
+        <w:t>n exact number of</w:t>
+      </w:r>
+      <w:r>
+        <w:rPr>
+          <w:rFonts w:ascii="Arial" w:hAnsi="Arial" w:cs="Arial"/>
+          <w:sz w:val="24"/>
+          <w:szCs w:val="24"/>
+        </w:rPr>
+        <w:t xml:space="preserve"> key</w:t>
+      </w:r>
+      <w:r>
+        <w:rPr>
+          <w:rFonts w:ascii="Arial" w:hAnsi="Arial" w:cs="Arial"/>
+          <w:sz w:val="24"/>
+          <w:szCs w:val="24"/>
+        </w:rPr>
+        <w:t>s, labeled on the door,</w:t>
+      </w:r>
+      <w:r>
+        <w:rPr>
+          <w:rFonts w:ascii="Arial" w:hAnsi="Arial" w:cs="Arial"/>
+          <w:sz w:val="24"/>
+          <w:szCs w:val="24"/>
+        </w:rPr>
+        <w:t xml:space="preserve"> to open</w:t>
       </w:r>
     </w:p>
     <w:p>
@@ -3193,16 +3216,7 @@
             <w:sz w:val="24"/>
             <w:szCs w:val="24"/>
           </w:rPr>
-          <w:t>https://github.com/oJade</w:t>
-        </w:r>
-        <w:r>
-          <w:rPr>
-            <w:rStyle w:val="Hyperlink"/>
-            <w:rFonts w:ascii="Arial" w:hAnsi="Arial" w:cs="Arial"/>
-            <w:sz w:val="24"/>
-            <w:szCs w:val="24"/>
-          </w:rPr>
-          <w:t>o</w:t>
+          <w:t>https://github.com/oJadeo</w:t>
         </w:r>
       </w:hyperlink>
       <w:r>
@@ -3256,6 +3270,7 @@
           <w:sz w:val="24"/>
           <w:szCs w:val="24"/>
         </w:rPr>
+        <w:lastRenderedPageBreak/>
         <w:t xml:space="preserve">Sourkung36 (No </w:t>
       </w:r>
       <w:proofErr w:type="spellStart"/>
@@ -3318,7 +3333,7 @@
         <v:path o:extrusionok="f" gradientshapeok="t" o:connecttype="rect"/>
         <o:lock v:ext="edit" aspectratio="t"/>
       </v:shapetype>
-      <v:shape id="_x0000_i1053" type="#_x0000_t75" style="width:12pt;height:12pt;visibility:visible;mso-wrap-style:square" o:bullet="t">
+      <v:shape id="_x0000_i1041" type="#_x0000_t75" style="width:12pt;height:12pt;visibility:visible;mso-wrap-style:square" o:bullet="t">
         <v:imagedata r:id="rId1" o:title=""/>
       </v:shape>
     </w:pict>

</xml_diff>